<commit_message>
+writer skeleton. Threads synchronization.
</commit_message>
<xml_diff>
--- a/doc/task2.readme.docx
+++ b/doc/task2.readme.docx
@@ -75,7 +75,77 @@
       </w:pPr>
       <w:r>
         <w:rPr/>
-        <w:t>1. Reader (Thread A)</w:t>
+        <w:t xml:space="preserve">1. </w:t>
+      </w:r>
+      <w:r>
+        <w:rPr/>
+        <w:t>Buffer</w:t>
+      </w:r>
+    </w:p>
+    <w:p>
+      <w:pPr>
+        <w:pStyle w:val="Normal"/>
+        <w:rPr/>
+      </w:pPr>
+      <w:r>
+        <w:rPr/>
+        <w:t xml:space="preserve">2. </w:t>
+      </w:r>
+      <w:r>
+        <w:rPr/>
+        <w:t>Reader (Thread A)</w:t>
+      </w:r>
+    </w:p>
+    <w:p>
+      <w:pPr>
+        <w:pStyle w:val="Normal"/>
+        <w:rPr/>
+      </w:pPr>
+      <w:r>
+        <w:rPr/>
+        <w:t>3. Writer (Thread B)</w:t>
+      </w:r>
+    </w:p>
+    <w:p>
+      <w:pPr>
+        <w:pStyle w:val="Normal"/>
+        <w:rPr/>
+      </w:pPr>
+      <w:r>
+        <w:rPr/>
+      </w:r>
+    </w:p>
+    <w:p>
+      <w:pPr>
+        <w:pStyle w:val="Normal"/>
+        <w:rPr/>
+      </w:pPr>
+      <w:r>
+        <w:rPr/>
+        <w:t>1. Reader</w:t>
+      </w:r>
+    </w:p>
+    <w:p>
+      <w:pPr>
+        <w:pStyle w:val="Normal"/>
+        <w:rPr/>
+      </w:pPr>
+      <w:r>
+        <w:rPr/>
+        <w:t xml:space="preserve">   </w:t>
+      </w:r>
+      <w:r>
+        <w:rPr/>
+        <w:t>- reads data blocks to a specified buffer from a specified file till the end of the file;</w:t>
+      </w:r>
+    </w:p>
+    <w:p>
+      <w:pPr>
+        <w:pStyle w:val="Normal"/>
+        <w:rPr/>
+      </w:pPr>
+      <w:r>
+        <w:rPr/>
       </w:r>
     </w:p>
     <w:p>
@@ -95,59 +165,11 @@
       </w:pPr>
       <w:r>
         <w:rPr/>
-        <w:t>3. Writer (Thread B)</w:t>
-      </w:r>
-    </w:p>
-    <w:p>
-      <w:pPr>
-        <w:pStyle w:val="Normal"/>
-        <w:rPr/>
-      </w:pPr>
-      <w:r>
-        <w:rPr/>
-      </w:r>
-    </w:p>
-    <w:p>
-      <w:pPr>
-        <w:pStyle w:val="Normal"/>
-        <w:rPr/>
-      </w:pPr>
-      <w:r>
-        <w:rPr/>
-        <w:t>1. Reader</w:t>
-      </w:r>
-    </w:p>
-    <w:p>
-      <w:pPr>
-        <w:pStyle w:val="Normal"/>
-        <w:rPr/>
-      </w:pPr>
-      <w:r>
-        <w:rPr/>
         <w:t xml:space="preserve">   </w:t>
       </w:r>
       <w:r>
         <w:rPr/>
-        <w:t>- reads data blocks to a specified buffer from a specified file till the end of the file;</w:t>
-      </w:r>
-    </w:p>
-    <w:p>
-      <w:pPr>
-        <w:pStyle w:val="Normal"/>
-        <w:rPr/>
-      </w:pPr>
-      <w:r>
-        <w:rPr/>
-      </w:r>
-    </w:p>
-    <w:p>
-      <w:pPr>
-        <w:pStyle w:val="Normal"/>
-        <w:rPr/>
-      </w:pPr>
-      <w:r>
-        <w:rPr/>
-        <w:t>2. Buffer</w:t>
+        <w:t>- stores data block;</w:t>
       </w:r>
     </w:p>
     <w:p>
@@ -161,7 +183,7 @@
       </w:r>
       <w:r>
         <w:rPr/>
-        <w:t>- stores data block;</w:t>
+        <w:t>- provides thread-safe access to memory buffer;</w:t>
       </w:r>
     </w:p>
     <w:p>
@@ -175,20 +197,6 @@
       </w:r>
       <w:r>
         <w:rPr/>
-        <w:t>- provides thread-safe access to memory buffer;</w:t>
-      </w:r>
-    </w:p>
-    <w:p>
-      <w:pPr>
-        <w:pStyle w:val="Normal"/>
-        <w:rPr/>
-      </w:pPr>
-      <w:r>
-        <w:rPr/>
-        <w:t xml:space="preserve">   </w:t>
-      </w:r>
-      <w:r>
-        <w:rPr/>
         <w:t>- indicates when buffer is available for reading/writing.</w:t>
       </w:r>
     </w:p>
@@ -265,66 +273,78 @@
       </w:pPr>
       <w:r>
         <w:rPr/>
-        <w:t>1. Reader waits till the buffer is empty and available for reading.</w:t>
-      </w:r>
-    </w:p>
-    <w:p>
-      <w:pPr>
-        <w:pStyle w:val="Normal"/>
-        <w:rPr/>
-      </w:pPr>
-      <w:r>
-        <w:rPr/>
-        <w:t>2. Reader gets the buffer and reads data block to it.</w:t>
-      </w:r>
-    </w:p>
-    <w:p>
-      <w:pPr>
-        <w:pStyle w:val="Normal"/>
-        <w:rPr/>
-      </w:pPr>
-      <w:r>
-        <w:rPr/>
-        <w:t>3. Reader release the buffer and indicates when data block reading is finished.</w:t>
-      </w:r>
-    </w:p>
-    <w:p>
-      <w:pPr>
-        <w:pStyle w:val="Normal"/>
-        <w:rPr/>
-      </w:pPr>
-      <w:r>
-        <w:rPr/>
-        <w:t>4. Buffer indicates that data block is full and available for writing.</w:t>
-      </w:r>
-    </w:p>
-    <w:p>
-      <w:pPr>
-        <w:pStyle w:val="Normal"/>
-        <w:rPr/>
-      </w:pPr>
-      <w:r>
-        <w:rPr/>
-        <w:t>5. Writer gets the buffer and writes data block to it.</w:t>
-      </w:r>
-    </w:p>
-    <w:p>
-      <w:pPr>
-        <w:pStyle w:val="Normal"/>
-        <w:rPr/>
-      </w:pPr>
-      <w:r>
-        <w:rPr/>
-      </w:r>
-    </w:p>
-    <w:p>
-      <w:pPr>
-        <w:pStyle w:val="Normal"/>
-        <w:rPr/>
-      </w:pPr>
-      <w:r>
-        <w:rPr/>
-        <w:t>The cycle 1-5 is continuing till the Reader indicates that file reading is complete.</w:t>
+        <w:t xml:space="preserve">1. Reader waits till the buffer is empty and </w:t>
+      </w:r>
+      <w:r>
+        <w:rPr/>
+        <w:t>reads data block to it</w:t>
+      </w:r>
+      <w:r>
+        <w:rPr/>
+        <w:t>.</w:t>
+      </w:r>
+    </w:p>
+    <w:p>
+      <w:pPr>
+        <w:pStyle w:val="Normal"/>
+        <w:rPr/>
+      </w:pPr>
+      <w:r>
+        <w:rPr/>
+        <w:t>2</w:t>
+      </w:r>
+      <w:r>
+        <w:rPr/>
+        <w:t>. Reader release the buffer and indicates when data block reading is finished.</w:t>
+      </w:r>
+    </w:p>
+    <w:p>
+      <w:pPr>
+        <w:pStyle w:val="Normal"/>
+        <w:rPr/>
+      </w:pPr>
+      <w:r>
+        <w:rPr/>
+        <w:t>3</w:t>
+      </w:r>
+      <w:r>
+        <w:rPr/>
+        <w:t xml:space="preserve">. Writer waits till the buffer is filled and </w:t>
+      </w:r>
+      <w:r>
+        <w:rPr/>
+        <w:t>writes data block to the specified file</w:t>
+      </w:r>
+      <w:r>
+        <w:rPr/>
+        <w:t>.</w:t>
+      </w:r>
+    </w:p>
+    <w:p>
+      <w:pPr>
+        <w:pStyle w:val="Normal"/>
+        <w:rPr/>
+      </w:pPr>
+      <w:r>
+        <w:rPr/>
+      </w:r>
+    </w:p>
+    <w:p>
+      <w:pPr>
+        <w:pStyle w:val="Normal"/>
+        <w:rPr/>
+      </w:pPr>
+      <w:r>
+        <w:rPr/>
+        <w:t>The cycle 1-</w:t>
+      </w:r>
+      <w:r>
+        <w:rPr/>
+        <w:t>3</w:t>
+      </w:r>
+      <w:r>
+        <w:rPr/>
+        <w:t xml:space="preserve"> is continuing till the Reader indicates that file reading is complete.</w:t>
       </w:r>
     </w:p>
     <w:p>
@@ -353,6 +373,7 @@
       <w:pgNumType w:fmt="decimal"/>
       <w:formProt w:val="false"/>
       <w:textDirection w:val="lrTb"/>
+      <w:docGrid w:type="default" w:linePitch="240" w:charSpace="4294961151"/>
     </w:sectPr>
   </w:body>
 </w:document>
@@ -378,14 +399,13 @@
     <w:pPr>
       <w:widowControl w:val="false"/>
       <w:suppressAutoHyphens w:val="true"/>
-      <w:kinsoku w:val="true"/>
       <w:overflowPunct w:val="true"/>
-      <w:autoSpaceDE w:val="true"/>
       <w:bidi w:val="0"/>
+      <w:jc w:val="left"/>
     </w:pPr>
     <w:rPr>
       <w:rFonts w:ascii="Liberation Serif" w:hAnsi="Liberation Serif" w:eastAsia="AR PL UMing HK" w:cs="Lohit Devanagari"/>
-      <w:color w:val="auto"/>
+      <w:color w:val="00000A"/>
       <w:sz w:val="24"/>
       <w:szCs w:val="24"/>
       <w:lang w:val="en-US" w:eastAsia="zh-CN" w:bidi="hi-IN"/>

</xml_diff>